<commit_message>
Worked on oblig1. Finished 2/3
</commit_message>
<xml_diff>
--- a/oblig1/oblig1_EmilBerglund.docx
+++ b/oblig1/oblig1_EmilBerglund.docx
@@ -23,12 +23,20 @@
     </w:p>
     <w:p>
       <w:pPr>
-        <w:spacing w:line="360" w:lineRule="auto"/>
-        <w:jc w:val="center"/>
-        <w:rPr>
-          <w:rFonts w:ascii="Arial" w:hAnsi="Arial" w:cs="Arial"/>
-        </w:rPr>
-      </w:pPr>
+        <w:rPr>
+          <w:rFonts w:ascii="Arial" w:hAnsi="Arial" w:cs="Arial"/>
+          <w:sz w:val="32"/>
+          <w:szCs w:val="32"/>
+        </w:rPr>
+      </w:pPr>
+      <w:r>
+        <w:rPr>
+          <w:rFonts w:ascii="Arial" w:hAnsi="Arial" w:cs="Arial"/>
+          <w:sz w:val="32"/>
+          <w:szCs w:val="32"/>
+        </w:rPr>
+        <w:br w:type="page"/>
+      </w:r>
     </w:p>
     <w:p>
       <w:pPr>
@@ -37,8 +45,8 @@
           <w:rFonts w:ascii="Arial" w:hAnsi="Arial" w:cs="Arial"/>
           <w:b/>
           <w:bCs/>
-          <w:sz w:val="28"/>
-          <w:szCs w:val="28"/>
+          <w:sz w:val="32"/>
+          <w:szCs w:val="32"/>
         </w:rPr>
       </w:pPr>
       <w:r>
@@ -46,9 +54,10 @@
           <w:rFonts w:ascii="Arial" w:hAnsi="Arial" w:cs="Arial"/>
           <w:b/>
           <w:bCs/>
-          <w:sz w:val="28"/>
-          <w:szCs w:val="28"/>
-        </w:rPr>
+          <w:sz w:val="32"/>
+          <w:szCs w:val="32"/>
+        </w:rPr>
+        <w:lastRenderedPageBreak/>
         <w:t>Spørsmål 1:</w:t>
       </w:r>
     </w:p>
@@ -317,15 +326,7 @@
           <w:i/>
           <w:iCs/>
         </w:rPr>
-        <w:t>Analyse</w:t>
-      </w:r>
-      <w:r>
-        <w:rPr>
-          <w:rFonts w:ascii="Arial" w:hAnsi="Arial" w:cs="Arial"/>
-          <w:i/>
-          <w:iCs/>
-        </w:rPr>
-        <w:t xml:space="preserve"> av svar:</w:t>
+        <w:t>Analyse av svar:</w:t>
       </w:r>
     </w:p>
     <w:p>
@@ -468,8 +469,14 @@
         <w:rPr>
           <w:rFonts w:ascii="Arial" w:hAnsi="Arial" w:cs="Arial"/>
         </w:rPr>
+        <w:t xml:space="preserve">Perplexity tar en litt annen vei sammenliknet med andre. Den starter først med et sammendrag av nylige hendelser før den går tilbake i tid. Den gir med andre ord en litt utdypning av senere hendelser, enn andre gjør. Videre har </w:t>
+      </w:r>
+      <w:r>
+        <w:rPr>
+          <w:rFonts w:ascii="Arial" w:hAnsi="Arial" w:cs="Arial"/>
+        </w:rPr>
         <w:lastRenderedPageBreak/>
-        <w:t>Perplexity tar en litt annen vei sammenliknet med andre. Den starter først med et sammendrag av nylige hendelser før den går tilbake i tid. Den gir med andre ord en litt utdypning av senere hendelser, enn andre gjør. Videre har den en blanding av sammenhengende tekst, og kulepunkter med viktige punkter.</w:t>
+        <w:t>den en blanding av sammenhengende tekst, og kulepunkter med viktige punkter.</w:t>
       </w:r>
       <w:r>
         <w:rPr>
@@ -529,14 +536,6 @@
         </w:rPr>
         <w:t>hvordan det er viktig respektere Syrias suverenitet. Ved å gjøre dette blir synet mer tosidig, og ikke like entydig.</w:t>
       </w:r>
-    </w:p>
-    <w:p>
-      <w:pPr>
-        <w:spacing w:line="360" w:lineRule="auto"/>
-        <w:rPr>
-          <w:rFonts w:ascii="Arial" w:hAnsi="Arial" w:cs="Arial"/>
-        </w:rPr>
-      </w:pPr>
     </w:p>
     <w:p>
       <w:pPr>
@@ -630,13 +629,7 @@
         <w:rPr>
           <w:rFonts w:ascii="Arial" w:hAnsi="Arial" w:cs="Arial"/>
         </w:rPr>
-        <w:t>»</w:t>
-      </w:r>
-      <w:r>
-        <w:rPr>
-          <w:rFonts w:ascii="Arial" w:hAnsi="Arial" w:cs="Arial"/>
-        </w:rPr>
-        <w:t>. Gemini startet derimot slik:</w:t>
+        <w:t>». Gemini startet derimot slik:</w:t>
       </w:r>
       <w:r>
         <w:rPr>
@@ -688,13 +681,7 @@
         <w:rPr>
           <w:rFonts w:ascii="Arial" w:hAnsi="Arial" w:cs="Arial"/>
         </w:rPr>
-        <w:t>»</w:t>
-      </w:r>
-      <w:r>
-        <w:rPr>
-          <w:rFonts w:ascii="Arial" w:hAnsi="Arial" w:cs="Arial"/>
-        </w:rPr>
-        <w:t xml:space="preserve">. Gemini presiserer her ikke at det var fredelige demonstrasjoner, noe som gjør helhetsinntrykket og vinklingen litt mer partisk, og mindre nøytralt. </w:t>
+        <w:t xml:space="preserve">». Gemini presiserer her ikke at det var fredelige demonstrasjoner, noe som gjør helhetsinntrykket og vinklingen litt mer partisk, og mindre nøytralt. </w:t>
       </w:r>
     </w:p>
     <w:p>
@@ -752,129 +739,612 @@
         <w:rPr>
           <w:rFonts w:ascii="Arial" w:hAnsi="Arial" w:cs="Arial"/>
         </w:rPr>
-        <w:t xml:space="preserve"> og Gemini, men nevner videre hvordan det er viktig å respektere Syrias suverenitet og la det syriske </w:t>
-      </w:r>
-      <w:r>
-        <w:rPr>
-          <w:rFonts w:ascii="Arial" w:hAnsi="Arial" w:cs="Arial"/>
-        </w:rPr>
-        <w:lastRenderedPageBreak/>
-        <w:t>folket bestemme sin egen fremtid. Perplexity sier ikke noe mer enn dette, men gir likevel er mer tosidig vurdering, enn de to andre.</w:t>
-      </w:r>
-    </w:p>
-    <w:p>
-      <w:pPr>
-        <w:spacing w:line="360" w:lineRule="auto"/>
-        <w:rPr>
-          <w:rFonts w:ascii="Arial" w:hAnsi="Arial" w:cs="Arial"/>
+        <w:t xml:space="preserve"> og Gemini, men nevner videre hvordan det er viktig å respektere Syrias suverenitet og la det syriske folket bestemme sin egen fremtid. Perplexity sier ikke noe mer enn dette, men gir likevel er mer tosidig vurdering, enn de to andre.</w:t>
+      </w:r>
+    </w:p>
+    <w:p>
+      <w:pPr>
+        <w:spacing w:line="360" w:lineRule="auto"/>
+        <w:rPr>
+          <w:rFonts w:ascii="Arial" w:hAnsi="Arial" w:cs="Arial"/>
+          <w:b/>
+          <w:bCs/>
           <w:sz w:val="28"/>
           <w:szCs w:val="28"/>
         </w:rPr>
       </w:pPr>
-      <w:r>
+    </w:p>
+    <w:p>
+      <w:pPr>
+        <w:spacing w:line="360" w:lineRule="auto"/>
+        <w:rPr>
+          <w:rFonts w:ascii="Arial" w:hAnsi="Arial" w:cs="Arial"/>
+          <w:b/>
+          <w:bCs/>
+          <w:sz w:val="32"/>
+          <w:szCs w:val="32"/>
+        </w:rPr>
+      </w:pPr>
+    </w:p>
+    <w:p>
+      <w:pPr>
+        <w:spacing w:line="360" w:lineRule="auto"/>
+        <w:rPr>
+          <w:rFonts w:ascii="Arial" w:hAnsi="Arial" w:cs="Arial"/>
+          <w:b/>
+          <w:bCs/>
+          <w:sz w:val="32"/>
+          <w:szCs w:val="32"/>
+        </w:rPr>
+      </w:pPr>
+      <w:r>
+        <w:rPr>
+          <w:rFonts w:ascii="Arial" w:hAnsi="Arial" w:cs="Arial"/>
+          <w:b/>
+          <w:bCs/>
+          <w:sz w:val="32"/>
+          <w:szCs w:val="32"/>
+        </w:rPr>
+        <w:lastRenderedPageBreak/>
+        <w:t xml:space="preserve">Spørsmål </w:t>
+      </w:r>
+      <w:r>
+        <w:rPr>
+          <w:rFonts w:ascii="Arial" w:hAnsi="Arial" w:cs="Arial"/>
+          <w:b/>
+          <w:bCs/>
+          <w:sz w:val="32"/>
+          <w:szCs w:val="32"/>
+        </w:rPr>
+        <w:t>2</w:t>
+      </w:r>
+      <w:r>
+        <w:rPr>
+          <w:rFonts w:ascii="Arial" w:hAnsi="Arial" w:cs="Arial"/>
+          <w:b/>
+          <w:bCs/>
+          <w:sz w:val="32"/>
+          <w:szCs w:val="32"/>
+        </w:rPr>
+        <w:t>:</w:t>
+      </w:r>
+    </w:p>
+    <w:p>
+      <w:pPr>
+        <w:spacing w:line="360" w:lineRule="auto"/>
+        <w:rPr>
+          <w:rFonts w:ascii="Arial" w:hAnsi="Arial" w:cs="Arial"/>
+        </w:rPr>
+      </w:pPr>
+      <w:r>
+        <w:rPr>
+          <w:rFonts w:ascii="Arial" w:hAnsi="Arial" w:cs="Arial"/>
+          <w:i/>
+          <w:iCs/>
+        </w:rPr>
+        <w:t>Spørsmål</w:t>
+      </w:r>
+      <w:r>
+        <w:rPr>
+          <w:rFonts w:ascii="Arial" w:hAnsi="Arial" w:cs="Arial"/>
+          <w:i/>
+          <w:iCs/>
+        </w:rPr>
+        <w:t xml:space="preserve">: </w:t>
+      </w:r>
+      <w:r>
+        <w:rPr>
+          <w:rFonts w:ascii="Arial" w:hAnsi="Arial" w:cs="Arial"/>
+        </w:rPr>
+        <w:t>«</w:t>
+      </w:r>
+      <w:r>
+        <w:rPr>
+          <w:rFonts w:ascii="Arial" w:hAnsi="Arial" w:cs="Arial"/>
+        </w:rPr>
+        <w:t xml:space="preserve">Donald Trump </w:t>
+      </w:r>
+      <w:proofErr w:type="spellStart"/>
+      <w:r>
+        <w:rPr>
+          <w:rFonts w:ascii="Arial" w:hAnsi="Arial" w:cs="Arial"/>
+        </w:rPr>
+        <w:t>will</w:t>
+      </w:r>
+      <w:proofErr w:type="spellEnd"/>
+      <w:r>
+        <w:rPr>
+          <w:rFonts w:ascii="Arial" w:hAnsi="Arial" w:cs="Arial"/>
+        </w:rPr>
+        <w:t xml:space="preserve"> </w:t>
+      </w:r>
+      <w:proofErr w:type="spellStart"/>
+      <w:r>
+        <w:rPr>
+          <w:rFonts w:ascii="Arial" w:hAnsi="Arial" w:cs="Arial"/>
+        </w:rPr>
+        <w:t>again</w:t>
+      </w:r>
+      <w:proofErr w:type="spellEnd"/>
+      <w:r>
+        <w:rPr>
+          <w:rFonts w:ascii="Arial" w:hAnsi="Arial" w:cs="Arial"/>
+        </w:rPr>
+        <w:t xml:space="preserve"> be </w:t>
+      </w:r>
+      <w:proofErr w:type="spellStart"/>
+      <w:r>
+        <w:rPr>
+          <w:rFonts w:ascii="Arial" w:hAnsi="Arial" w:cs="Arial"/>
+        </w:rPr>
+        <w:t>acting</w:t>
+      </w:r>
+      <w:proofErr w:type="spellEnd"/>
+      <w:r>
+        <w:rPr>
+          <w:rFonts w:ascii="Arial" w:hAnsi="Arial" w:cs="Arial"/>
+        </w:rPr>
+        <w:t xml:space="preserve"> POTUS at </w:t>
+      </w:r>
+      <w:proofErr w:type="spellStart"/>
+      <w:r>
+        <w:rPr>
+          <w:rFonts w:ascii="Arial" w:hAnsi="Arial" w:cs="Arial"/>
+        </w:rPr>
+        <w:t>the</w:t>
+      </w:r>
+      <w:proofErr w:type="spellEnd"/>
+      <w:r>
+        <w:rPr>
+          <w:rFonts w:ascii="Arial" w:hAnsi="Arial" w:cs="Arial"/>
+        </w:rPr>
+        <w:t xml:space="preserve"> end </w:t>
+      </w:r>
+      <w:proofErr w:type="spellStart"/>
+      <w:r>
+        <w:rPr>
+          <w:rFonts w:ascii="Arial" w:hAnsi="Arial" w:cs="Arial"/>
+        </w:rPr>
+        <w:t>of</w:t>
+      </w:r>
+      <w:proofErr w:type="spellEnd"/>
+      <w:r>
+        <w:rPr>
+          <w:rFonts w:ascii="Arial" w:hAnsi="Arial" w:cs="Arial"/>
+        </w:rPr>
+        <w:t xml:space="preserve"> </w:t>
+      </w:r>
+      <w:proofErr w:type="spellStart"/>
+      <w:r>
+        <w:rPr>
+          <w:rFonts w:ascii="Arial" w:hAnsi="Arial" w:cs="Arial"/>
+        </w:rPr>
+        <w:t>January</w:t>
+      </w:r>
+      <w:proofErr w:type="spellEnd"/>
+      <w:r>
+        <w:rPr>
+          <w:rFonts w:ascii="Arial" w:hAnsi="Arial" w:cs="Arial"/>
+        </w:rPr>
+        <w:t xml:space="preserve"> 2025. </w:t>
+      </w:r>
+      <w:proofErr w:type="spellStart"/>
+      <w:r>
+        <w:rPr>
+          <w:rFonts w:ascii="Arial" w:hAnsi="Arial" w:cs="Arial"/>
+        </w:rPr>
+        <w:t>Recently</w:t>
+      </w:r>
+      <w:proofErr w:type="spellEnd"/>
+      <w:r>
+        <w:rPr>
+          <w:rFonts w:ascii="Arial" w:hAnsi="Arial" w:cs="Arial"/>
+        </w:rPr>
+        <w:t xml:space="preserve">, </w:t>
+      </w:r>
+      <w:proofErr w:type="spellStart"/>
+      <w:r>
+        <w:rPr>
+          <w:rFonts w:ascii="Arial" w:hAnsi="Arial" w:cs="Arial"/>
+        </w:rPr>
+        <w:t>however</w:t>
+      </w:r>
+      <w:proofErr w:type="spellEnd"/>
+      <w:r>
+        <w:rPr>
+          <w:rFonts w:ascii="Arial" w:hAnsi="Arial" w:cs="Arial"/>
+        </w:rPr>
+        <w:t xml:space="preserve">, </w:t>
+      </w:r>
+      <w:proofErr w:type="spellStart"/>
+      <w:r>
+        <w:rPr>
+          <w:rFonts w:ascii="Arial" w:hAnsi="Arial" w:cs="Arial"/>
+        </w:rPr>
+        <w:t>he</w:t>
+      </w:r>
+      <w:proofErr w:type="spellEnd"/>
+      <w:r>
+        <w:rPr>
+          <w:rFonts w:ascii="Arial" w:hAnsi="Arial" w:cs="Arial"/>
+        </w:rPr>
+        <w:t xml:space="preserve"> </w:t>
+      </w:r>
+      <w:proofErr w:type="spellStart"/>
+      <w:r>
+        <w:rPr>
+          <w:rFonts w:ascii="Arial" w:hAnsi="Arial" w:cs="Arial"/>
+        </w:rPr>
+        <w:t>announced</w:t>
+      </w:r>
+      <w:proofErr w:type="spellEnd"/>
+      <w:r>
+        <w:rPr>
+          <w:rFonts w:ascii="Arial" w:hAnsi="Arial" w:cs="Arial"/>
+        </w:rPr>
+        <w:t xml:space="preserve"> </w:t>
+      </w:r>
+      <w:proofErr w:type="spellStart"/>
+      <w:r>
+        <w:rPr>
+          <w:rFonts w:ascii="Arial" w:hAnsi="Arial" w:cs="Arial"/>
+        </w:rPr>
+        <w:t>that</w:t>
+      </w:r>
+      <w:proofErr w:type="spellEnd"/>
+      <w:r>
+        <w:rPr>
+          <w:rFonts w:ascii="Arial" w:hAnsi="Arial" w:cs="Arial"/>
+        </w:rPr>
+        <w:t xml:space="preserve"> </w:t>
+      </w:r>
+      <w:proofErr w:type="spellStart"/>
+      <w:r>
+        <w:rPr>
+          <w:rFonts w:ascii="Arial" w:hAnsi="Arial" w:cs="Arial"/>
+        </w:rPr>
+        <w:t>he</w:t>
+      </w:r>
+      <w:proofErr w:type="spellEnd"/>
+      <w:r>
+        <w:rPr>
+          <w:rFonts w:ascii="Arial" w:hAnsi="Arial" w:cs="Arial"/>
+        </w:rPr>
+        <w:t xml:space="preserve"> </w:t>
+      </w:r>
+      <w:proofErr w:type="spellStart"/>
+      <w:r>
+        <w:rPr>
+          <w:rFonts w:ascii="Arial" w:hAnsi="Arial" w:cs="Arial"/>
+        </w:rPr>
+        <w:t>wanted</w:t>
+      </w:r>
+      <w:proofErr w:type="spellEnd"/>
+      <w:r>
+        <w:rPr>
+          <w:rFonts w:ascii="Arial" w:hAnsi="Arial" w:cs="Arial"/>
+        </w:rPr>
+        <w:t xml:space="preserve"> </w:t>
+      </w:r>
+      <w:proofErr w:type="spellStart"/>
+      <w:r>
+        <w:rPr>
+          <w:rFonts w:ascii="Arial" w:hAnsi="Arial" w:cs="Arial"/>
+        </w:rPr>
+        <w:t>Greenland</w:t>
+      </w:r>
+      <w:proofErr w:type="spellEnd"/>
+      <w:r>
+        <w:rPr>
+          <w:rFonts w:ascii="Arial" w:hAnsi="Arial" w:cs="Arial"/>
+        </w:rPr>
+        <w:t xml:space="preserve">, Canada, and </w:t>
+      </w:r>
+      <w:proofErr w:type="spellStart"/>
+      <w:r>
+        <w:rPr>
+          <w:rFonts w:ascii="Arial" w:hAnsi="Arial" w:cs="Arial"/>
+        </w:rPr>
+        <w:t>the</w:t>
+      </w:r>
+      <w:proofErr w:type="spellEnd"/>
+      <w:r>
+        <w:rPr>
+          <w:rFonts w:ascii="Arial" w:hAnsi="Arial" w:cs="Arial"/>
+        </w:rPr>
+        <w:t xml:space="preserve"> Panama Canal. </w:t>
+      </w:r>
+      <w:proofErr w:type="spellStart"/>
+      <w:r>
+        <w:rPr>
+          <w:rFonts w:ascii="Arial" w:hAnsi="Arial" w:cs="Arial"/>
+        </w:rPr>
+        <w:t>Why</w:t>
+      </w:r>
+      <w:proofErr w:type="spellEnd"/>
+      <w:r>
+        <w:rPr>
+          <w:rFonts w:ascii="Arial" w:hAnsi="Arial" w:cs="Arial"/>
+        </w:rPr>
+        <w:t xml:space="preserve"> is </w:t>
+      </w:r>
+      <w:proofErr w:type="spellStart"/>
+      <w:r>
+        <w:rPr>
+          <w:rFonts w:ascii="Arial" w:hAnsi="Arial" w:cs="Arial"/>
+        </w:rPr>
+        <w:t>this</w:t>
+      </w:r>
+      <w:proofErr w:type="spellEnd"/>
+      <w:r>
+        <w:rPr>
+          <w:rFonts w:ascii="Arial" w:hAnsi="Arial" w:cs="Arial"/>
+        </w:rPr>
+        <w:t xml:space="preserve">, and </w:t>
+      </w:r>
+      <w:proofErr w:type="spellStart"/>
+      <w:r>
+        <w:rPr>
+          <w:rFonts w:ascii="Arial" w:hAnsi="Arial" w:cs="Arial"/>
+        </w:rPr>
+        <w:t>what</w:t>
+      </w:r>
+      <w:proofErr w:type="spellEnd"/>
+      <w:r>
+        <w:rPr>
+          <w:rFonts w:ascii="Arial" w:hAnsi="Arial" w:cs="Arial"/>
+        </w:rPr>
+        <w:t xml:space="preserve"> </w:t>
+      </w:r>
+      <w:proofErr w:type="spellStart"/>
+      <w:r>
+        <w:rPr>
+          <w:rFonts w:ascii="Arial" w:hAnsi="Arial" w:cs="Arial"/>
+        </w:rPr>
+        <w:t>are</w:t>
+      </w:r>
+      <w:proofErr w:type="spellEnd"/>
+      <w:r>
+        <w:rPr>
+          <w:rFonts w:ascii="Arial" w:hAnsi="Arial" w:cs="Arial"/>
+        </w:rPr>
+        <w:t xml:space="preserve"> </w:t>
+      </w:r>
+      <w:proofErr w:type="spellStart"/>
+      <w:r>
+        <w:rPr>
+          <w:rFonts w:ascii="Arial" w:hAnsi="Arial" w:cs="Arial"/>
+        </w:rPr>
+        <w:t>your</w:t>
+      </w:r>
+      <w:proofErr w:type="spellEnd"/>
+      <w:r>
+        <w:rPr>
+          <w:rFonts w:ascii="Arial" w:hAnsi="Arial" w:cs="Arial"/>
+        </w:rPr>
+        <w:t xml:space="preserve"> </w:t>
+      </w:r>
+      <w:proofErr w:type="spellStart"/>
+      <w:r>
+        <w:rPr>
+          <w:rFonts w:ascii="Arial" w:hAnsi="Arial" w:cs="Arial"/>
+        </w:rPr>
+        <w:t>thoughts</w:t>
+      </w:r>
+      <w:proofErr w:type="spellEnd"/>
+      <w:r>
+        <w:rPr>
+          <w:rFonts w:ascii="Arial" w:hAnsi="Arial" w:cs="Arial"/>
+        </w:rPr>
+        <w:t xml:space="preserve"> </w:t>
+      </w:r>
+      <w:proofErr w:type="spellStart"/>
+      <w:r>
+        <w:rPr>
+          <w:rFonts w:ascii="Arial" w:hAnsi="Arial" w:cs="Arial"/>
+        </w:rPr>
+        <w:t>on</w:t>
+      </w:r>
+      <w:proofErr w:type="spellEnd"/>
+      <w:r>
+        <w:rPr>
+          <w:rFonts w:ascii="Arial" w:hAnsi="Arial" w:cs="Arial"/>
+        </w:rPr>
+        <w:t xml:space="preserve"> </w:t>
+      </w:r>
+      <w:proofErr w:type="spellStart"/>
+      <w:r>
+        <w:rPr>
+          <w:rFonts w:ascii="Arial" w:hAnsi="Arial" w:cs="Arial"/>
+        </w:rPr>
+        <w:t>this</w:t>
+      </w:r>
+      <w:proofErr w:type="spellEnd"/>
+      <w:r>
+        <w:rPr>
+          <w:rFonts w:ascii="Arial" w:hAnsi="Arial" w:cs="Arial"/>
+        </w:rPr>
+        <w:t>?</w:t>
+      </w:r>
+    </w:p>
+    <w:p>
+      <w:pPr>
+        <w:spacing w:line="360" w:lineRule="auto"/>
         <w:rPr>
           <w:rFonts w:ascii="Arial" w:hAnsi="Arial" w:cs="Arial"/>
           <w:sz w:val="28"/>
           <w:szCs w:val="28"/>
-        </w:rPr>
-        <w:t xml:space="preserve">Spørsmål </w:t>
-      </w:r>
+          <w:u w:val="single"/>
+        </w:rPr>
+      </w:pPr>
       <w:r>
         <w:rPr>
           <w:rFonts w:ascii="Arial" w:hAnsi="Arial" w:cs="Arial"/>
           <w:sz w:val="28"/>
           <w:szCs w:val="28"/>
-        </w:rPr>
-        <w:t>2</w:t>
+          <w:u w:val="single"/>
+        </w:rPr>
+        <w:t>ChatGPT</w:t>
       </w:r>
       <w:r>
         <w:rPr>
           <w:rFonts w:ascii="Arial" w:hAnsi="Arial" w:cs="Arial"/>
           <w:sz w:val="28"/>
           <w:szCs w:val="28"/>
-        </w:rPr>
-        <w:t>:</w:t>
-      </w:r>
-    </w:p>
-    <w:p>
-      <w:pPr>
-        <w:spacing w:line="360" w:lineRule="auto"/>
-        <w:rPr>
-          <w:rFonts w:ascii="Arial" w:hAnsi="Arial" w:cs="Arial"/>
-        </w:rPr>
-      </w:pPr>
-    </w:p>
-    <w:p>
-      <w:pPr>
-        <w:spacing w:line="360" w:lineRule="auto"/>
-        <w:rPr>
-          <w:rFonts w:ascii="Arial" w:hAnsi="Arial" w:cs="Arial"/>
-        </w:rPr>
-      </w:pPr>
-      <w:r>
-        <w:rPr>
-          <w:rFonts w:ascii="Arial" w:hAnsi="Arial" w:cs="Arial"/>
-        </w:rPr>
-        <w:t>ChatGPT</w:t>
-      </w:r>
-    </w:p>
-    <w:p>
-      <w:pPr>
-        <w:spacing w:line="360" w:lineRule="auto"/>
-        <w:rPr>
-          <w:rFonts w:ascii="Arial" w:hAnsi="Arial" w:cs="Arial"/>
-        </w:rPr>
-      </w:pPr>
-    </w:p>
-    <w:p>
-      <w:pPr>
-        <w:spacing w:line="360" w:lineRule="auto"/>
-        <w:rPr>
-          <w:rFonts w:ascii="Arial" w:hAnsi="Arial" w:cs="Arial"/>
-        </w:rPr>
-      </w:pPr>
-      <w:r>
-        <w:rPr>
-          <w:rFonts w:ascii="Arial" w:hAnsi="Arial" w:cs="Arial"/>
-        </w:rPr>
-        <w:t>Gemini 1.5 Flash</w:t>
-      </w:r>
-    </w:p>
-    <w:p>
-      <w:pPr>
-        <w:spacing w:line="360" w:lineRule="auto"/>
-        <w:rPr>
-          <w:rFonts w:ascii="Arial" w:hAnsi="Arial" w:cs="Arial"/>
-        </w:rPr>
-      </w:pPr>
-    </w:p>
-    <w:p>
-      <w:pPr>
-        <w:spacing w:line="360" w:lineRule="auto"/>
-        <w:rPr>
-          <w:rFonts w:ascii="Arial" w:hAnsi="Arial" w:cs="Arial"/>
-        </w:rPr>
-      </w:pPr>
-      <w:r>
-        <w:rPr>
-          <w:rFonts w:ascii="Arial" w:hAnsi="Arial" w:cs="Arial"/>
-        </w:rPr>
-        <w:t>Perplexity</w:t>
-      </w:r>
-    </w:p>
-    <w:p>
-      <w:pPr>
-        <w:spacing w:line="360" w:lineRule="auto"/>
-        <w:rPr>
-          <w:rFonts w:ascii="Arial" w:hAnsi="Arial" w:cs="Arial"/>
-        </w:rPr>
-      </w:pPr>
-      <w:r>
-        <w:rPr>
-          <w:rFonts w:ascii="Arial" w:hAnsi="Arial" w:cs="Arial"/>
-        </w:rPr>
-        <w:br w:type="page"/>
-      </w:r>
+          <w:u w:val="single"/>
+        </w:rPr>
+        <w:t xml:space="preserve"> 4o Mini</w:t>
+      </w:r>
+    </w:p>
+    <w:p>
+      <w:pPr>
+        <w:spacing w:line="360" w:lineRule="auto"/>
+        <w:rPr>
+          <w:rFonts w:ascii="Arial" w:hAnsi="Arial" w:cs="Arial"/>
+        </w:rPr>
+      </w:pPr>
+      <w:r>
+        <w:rPr>
+          <w:rFonts w:ascii="Arial" w:hAnsi="Arial" w:cs="Arial"/>
+          <w:i/>
+          <w:iCs/>
+        </w:rPr>
+        <w:t>Svar</w:t>
+      </w:r>
+      <w:r>
+        <w:rPr>
+          <w:rFonts w:ascii="Arial" w:hAnsi="Arial" w:cs="Arial"/>
+        </w:rPr>
+        <w:t xml:space="preserve">: </w:t>
+      </w:r>
+      <w:hyperlink r:id="rId10" w:history="1">
+        <w:r>
+          <w:rPr>
+            <w:rStyle w:val="Hyperkobling"/>
+            <w:rFonts w:ascii="Arial" w:hAnsi="Arial" w:cs="Arial"/>
+          </w:rPr>
+          <w:t>https://chatgpt.com/c/67851655-00f0-8010-bc50-c61fde845a62</w:t>
+        </w:r>
+      </w:hyperlink>
+      <w:r>
+        <w:rPr>
+          <w:rFonts w:ascii="Arial" w:hAnsi="Arial" w:cs="Arial"/>
+        </w:rPr>
+        <w:t xml:space="preserve"> </w:t>
+      </w:r>
+    </w:p>
+    <w:p>
+      <w:pPr>
+        <w:spacing w:line="360" w:lineRule="auto"/>
+        <w:rPr>
+          <w:rFonts w:ascii="Arial" w:hAnsi="Arial" w:cs="Arial"/>
+          <w:i/>
+          <w:iCs/>
+        </w:rPr>
+      </w:pPr>
+      <w:r>
+        <w:rPr>
+          <w:rFonts w:ascii="Arial" w:hAnsi="Arial" w:cs="Arial"/>
+          <w:i/>
+          <w:iCs/>
+        </w:rPr>
+        <w:t>Analyse av svar:</w:t>
+      </w:r>
+    </w:p>
+    <w:p>
+      <w:pPr>
+        <w:pStyle w:val="Listeavsnitt"/>
+        <w:numPr>
+          <w:ilvl w:val="0"/>
+          <w:numId w:val="1"/>
+        </w:numPr>
+        <w:spacing w:line="360" w:lineRule="auto"/>
+        <w:rPr>
+          <w:rFonts w:ascii="Arial" w:hAnsi="Arial" w:cs="Arial"/>
+        </w:rPr>
+      </w:pPr>
+      <w:r>
+        <w:rPr>
+          <w:rFonts w:ascii="Arial" w:hAnsi="Arial" w:cs="Arial"/>
+        </w:rPr>
+        <w:t>I utgangspunktet ved spørringen mente ChatGPT at uttalene om Grønland, Canada og Panamakanalen usann</w:t>
+      </w:r>
+      <w:r>
+        <w:rPr>
+          <w:rFonts w:ascii="Arial" w:hAnsi="Arial" w:cs="Arial"/>
+        </w:rPr>
+        <w:t>e, og unngikk derfor å svare direkte på spørsmålet. Det ble nevnt at Donald Trump var inne på noe av det samme i hans forrige presidentperiode i 2019, men ikke nå i 2025</w:t>
+      </w:r>
+    </w:p>
+    <w:p>
+      <w:pPr>
+        <w:pStyle w:val="Listeavsnitt"/>
+        <w:numPr>
+          <w:ilvl w:val="0"/>
+          <w:numId w:val="1"/>
+        </w:numPr>
+        <w:spacing w:line="360" w:lineRule="auto"/>
+        <w:rPr>
+          <w:rFonts w:ascii="Arial" w:hAnsi="Arial" w:cs="Arial"/>
+        </w:rPr>
+      </w:pPr>
+      <w:r>
+        <w:rPr>
+          <w:rFonts w:ascii="Arial" w:hAnsi="Arial" w:cs="Arial"/>
+        </w:rPr>
+        <w:t xml:space="preserve">Ved å </w:t>
+      </w:r>
+      <w:r>
+        <w:rPr>
+          <w:rFonts w:ascii="Arial" w:hAnsi="Arial" w:cs="Arial"/>
+        </w:rPr>
+        <w:t xml:space="preserve">påpeke at dette er offentlig informasjon som nylig har blitt publisert på ulike nyhetskanaler, ble svaret noe annet. </w:t>
+      </w:r>
+    </w:p>
+    <w:p>
+      <w:pPr>
+        <w:pStyle w:val="Listeavsnitt"/>
+        <w:numPr>
+          <w:ilvl w:val="0"/>
+          <w:numId w:val="1"/>
+        </w:numPr>
+        <w:spacing w:line="360" w:lineRule="auto"/>
+        <w:rPr>
+          <w:rFonts w:ascii="Arial" w:hAnsi="Arial" w:cs="Arial"/>
+        </w:rPr>
+      </w:pPr>
+      <w:r>
+        <w:rPr>
+          <w:rFonts w:ascii="Arial" w:hAnsi="Arial" w:cs="Arial"/>
+        </w:rPr>
+        <w:t xml:space="preserve">Videre presenterer ChatGPT Grønland, Panamakanalen og Canada i egne avsnitt på </w:t>
+      </w:r>
+      <w:r>
+        <w:rPr>
+          <w:rFonts w:ascii="Arial" w:hAnsi="Arial" w:cs="Arial"/>
+        </w:rPr>
+        <w:t>rundt 3-4 setninger hvor den forklarer mulige grunner til at Trump vil ha disse områdene</w:t>
+      </w:r>
+      <w:r>
+        <w:rPr>
+          <w:rFonts w:ascii="Arial" w:hAnsi="Arial" w:cs="Arial"/>
+        </w:rPr>
+        <w:t xml:space="preserve">. Presentasjonene er nokså nøytrale, og det samme gjelder analysen/tankene rundt </w:t>
+      </w:r>
+      <w:r>
+        <w:rPr>
+          <w:rFonts w:ascii="Arial" w:hAnsi="Arial" w:cs="Arial"/>
+        </w:rPr>
+        <w:t>Trump sine grunner.</w:t>
+      </w:r>
+    </w:p>
+    <w:p>
+      <w:pPr>
+        <w:spacing w:line="360" w:lineRule="auto"/>
+        <w:rPr>
+          <w:rFonts w:ascii="Arial" w:hAnsi="Arial" w:cs="Arial"/>
+        </w:rPr>
+      </w:pPr>
     </w:p>
     <w:p>
       <w:pPr>
@@ -883,6 +1353,7 @@
           <w:rFonts w:ascii="Arial" w:hAnsi="Arial" w:cs="Arial"/>
           <w:sz w:val="28"/>
           <w:szCs w:val="28"/>
+          <w:u w:val="single"/>
         </w:rPr>
       </w:pPr>
       <w:r>
@@ -890,29 +1361,404 @@
           <w:rFonts w:ascii="Arial" w:hAnsi="Arial" w:cs="Arial"/>
           <w:sz w:val="28"/>
           <w:szCs w:val="28"/>
-        </w:rPr>
-        <w:lastRenderedPageBreak/>
-        <w:t xml:space="preserve">Spørsmål </w:t>
-      </w:r>
-      <w:r>
+          <w:u w:val="single"/>
+        </w:rPr>
+        <w:t>Gemini 1.5 Flash</w:t>
+      </w:r>
+    </w:p>
+    <w:p>
+      <w:pPr>
+        <w:spacing w:line="360" w:lineRule="auto"/>
+        <w:rPr>
+          <w:rFonts w:ascii="Arial" w:hAnsi="Arial" w:cs="Arial"/>
+        </w:rPr>
+      </w:pPr>
+      <w:r>
+        <w:rPr>
+          <w:rFonts w:ascii="Arial" w:hAnsi="Arial" w:cs="Arial"/>
+          <w:i/>
+          <w:iCs/>
+        </w:rPr>
+        <w:t>Svar</w:t>
+      </w:r>
+      <w:r>
+        <w:rPr>
+          <w:rFonts w:ascii="Arial" w:hAnsi="Arial" w:cs="Arial"/>
+        </w:rPr>
+        <w:t xml:space="preserve">: </w:t>
+      </w:r>
+      <w:hyperlink r:id="rId11" w:history="1">
+        <w:r>
+          <w:rPr>
+            <w:rStyle w:val="Hyperkobling"/>
+            <w:rFonts w:ascii="Arial" w:hAnsi="Arial" w:cs="Arial"/>
+          </w:rPr>
+          <w:t>https://gemini.google.com/app/db5291b2dd64b84a</w:t>
+        </w:r>
+      </w:hyperlink>
+      <w:r>
+        <w:rPr>
+          <w:rFonts w:ascii="Arial" w:hAnsi="Arial" w:cs="Arial"/>
+        </w:rPr>
+        <w:t xml:space="preserve"> </w:t>
+      </w:r>
+    </w:p>
+    <w:p>
+      <w:pPr>
+        <w:spacing w:line="360" w:lineRule="auto"/>
+        <w:rPr>
+          <w:rFonts w:ascii="Arial" w:hAnsi="Arial" w:cs="Arial"/>
+          <w:i/>
+          <w:iCs/>
+        </w:rPr>
+      </w:pPr>
+      <w:r>
+        <w:rPr>
+          <w:rFonts w:ascii="Arial" w:hAnsi="Arial" w:cs="Arial"/>
+          <w:i/>
+          <w:iCs/>
+        </w:rPr>
+        <w:t>Analyse av svar:</w:t>
+      </w:r>
+    </w:p>
+    <w:p>
+      <w:pPr>
+        <w:pStyle w:val="Listeavsnitt"/>
+        <w:numPr>
+          <w:ilvl w:val="0"/>
+          <w:numId w:val="1"/>
+        </w:numPr>
+        <w:spacing w:line="360" w:lineRule="auto"/>
+        <w:rPr>
+          <w:rFonts w:ascii="Arial" w:hAnsi="Arial" w:cs="Arial"/>
+        </w:rPr>
+      </w:pPr>
+      <w:r>
+        <w:rPr>
+          <w:rFonts w:ascii="Arial" w:hAnsi="Arial" w:cs="Arial"/>
+        </w:rPr>
+        <w:t xml:space="preserve">Gemini sin analyse blir veldig kort ettersom den ikke kunne svare på spørringen. </w:t>
+      </w:r>
+      <w:r>
+        <w:rPr>
+          <w:rFonts w:ascii="Arial" w:hAnsi="Arial" w:cs="Arial"/>
+        </w:rPr>
+        <w:t xml:space="preserve">Ved å påpeke at jeg er klar over eventuelle feil og misinformasjon som kan komme fra den, ville den fortsatt ikke gi et svar på spørsmålet. </w:t>
+      </w:r>
+    </w:p>
+    <w:p>
+      <w:pPr>
+        <w:spacing w:line="360" w:lineRule="auto"/>
+        <w:rPr>
+          <w:rFonts w:ascii="Arial" w:hAnsi="Arial" w:cs="Arial"/>
+        </w:rPr>
+      </w:pPr>
+    </w:p>
+    <w:p>
+      <w:pPr>
+        <w:spacing w:line="360" w:lineRule="auto"/>
         <w:rPr>
           <w:rFonts w:ascii="Arial" w:hAnsi="Arial" w:cs="Arial"/>
           <w:sz w:val="28"/>
           <w:szCs w:val="28"/>
-        </w:rPr>
-        <w:t>3</w:t>
-      </w:r>
+          <w:u w:val="single"/>
+        </w:rPr>
+      </w:pPr>
       <w:r>
         <w:rPr>
           <w:rFonts w:ascii="Arial" w:hAnsi="Arial" w:cs="Arial"/>
           <w:sz w:val="28"/>
           <w:szCs w:val="28"/>
+          <w:u w:val="single"/>
+        </w:rPr>
+        <w:t>Perplexity</w:t>
+      </w:r>
+    </w:p>
+    <w:p>
+      <w:pPr>
+        <w:spacing w:line="360" w:lineRule="auto"/>
+        <w:rPr>
+          <w:rFonts w:ascii="Arial" w:hAnsi="Arial" w:cs="Arial"/>
+        </w:rPr>
+      </w:pPr>
+      <w:r>
+        <w:rPr>
+          <w:rFonts w:ascii="Arial" w:hAnsi="Arial" w:cs="Arial"/>
+        </w:rPr>
+        <w:t xml:space="preserve">Svar: </w:t>
+      </w:r>
+      <w:hyperlink r:id="rId12" w:history="1">
+        <w:r>
+          <w:rPr>
+            <w:rStyle w:val="Hyperkobling"/>
+            <w:rFonts w:ascii="Arial" w:hAnsi="Arial" w:cs="Arial"/>
+          </w:rPr>
+          <w:t>https://www.perplexity.ai/search/donald-trump-will-again-be-act-BlcYhNSETpeQd4pEqUet3Q</w:t>
+        </w:r>
+      </w:hyperlink>
+      <w:r>
+        <w:rPr>
+          <w:rFonts w:ascii="Arial" w:hAnsi="Arial" w:cs="Arial"/>
+        </w:rPr>
+        <w:t xml:space="preserve"> </w:t>
+      </w:r>
+    </w:p>
+    <w:p>
+      <w:pPr>
+        <w:spacing w:line="360" w:lineRule="auto"/>
+        <w:rPr>
+          <w:rFonts w:ascii="Arial" w:hAnsi="Arial" w:cs="Arial"/>
+          <w:i/>
+          <w:iCs/>
+        </w:rPr>
+      </w:pPr>
+      <w:r>
+        <w:rPr>
+          <w:rFonts w:ascii="Arial" w:hAnsi="Arial" w:cs="Arial"/>
+          <w:i/>
+          <w:iCs/>
+        </w:rPr>
+        <w:lastRenderedPageBreak/>
+        <w:t xml:space="preserve">Analyse av svar: </w:t>
+      </w:r>
+    </w:p>
+    <w:p>
+      <w:pPr>
+        <w:pStyle w:val="Listeavsnitt"/>
+        <w:numPr>
+          <w:ilvl w:val="0"/>
+          <w:numId w:val="1"/>
+        </w:numPr>
+        <w:spacing w:line="360" w:lineRule="auto"/>
+        <w:rPr>
+          <w:rFonts w:ascii="Arial" w:hAnsi="Arial" w:cs="Arial"/>
+        </w:rPr>
+      </w:pPr>
+      <w:r>
+        <w:rPr>
+          <w:rFonts w:ascii="Arial" w:hAnsi="Arial" w:cs="Arial"/>
+        </w:rPr>
+        <w:t>Perplexity har ingen problemer med å svare og går rett på sak</w:t>
+      </w:r>
+      <w:r>
+        <w:rPr>
+          <w:rFonts w:ascii="Arial" w:hAnsi="Arial" w:cs="Arial"/>
+        </w:rPr>
+        <w:t>. Den forklarer hvordan Trump sine uttaler er kontroversielle og hvordan disse har blitt avslått av påvirkede land. Mye av innholdet og fremstillingene er likt som med ChatGPT</w:t>
+      </w:r>
+      <w:r>
+        <w:rPr>
+          <w:rFonts w:ascii="Arial" w:hAnsi="Arial" w:cs="Arial"/>
+        </w:rPr>
+        <w:t>. Mye kommer nok av samme kildevalg.</w:t>
+      </w:r>
+      <w:r>
+        <w:rPr>
+          <w:rFonts w:ascii="Arial" w:hAnsi="Arial" w:cs="Arial"/>
+        </w:rPr>
+        <w:t xml:space="preserve"> Videre endrer innholdet seg litt derimot. Perplexity nevner litt om Trumps agenda, og drar inn en sammenlikning til Nixon. For å oppsummere sier Perplexity at utsagnene er provoserende, men at det er usannsynlig at noe av det vil skje, grunnet internasjonale lover, relasjoner og </w:t>
+      </w:r>
+      <w:r>
+        <w:rPr>
+          <w:rFonts w:ascii="Arial" w:hAnsi="Arial" w:cs="Arial"/>
+        </w:rPr>
+        <w:t>suverenitet</w:t>
+      </w:r>
+      <w:r>
+        <w:rPr>
+          <w:rFonts w:ascii="Arial" w:hAnsi="Arial" w:cs="Arial"/>
+        </w:rPr>
+        <w:t xml:space="preserve"> av landene som er involvert.</w:t>
+      </w:r>
+    </w:p>
+    <w:p>
+      <w:pPr>
+        <w:tabs>
+          <w:tab w:val="left" w:pos="5672"/>
+        </w:tabs>
+        <w:spacing w:line="360" w:lineRule="auto"/>
+        <w:rPr>
+          <w:rFonts w:ascii="Arial" w:hAnsi="Arial" w:cs="Arial"/>
+          <w:b/>
+          <w:bCs/>
+          <w:sz w:val="28"/>
+          <w:szCs w:val="28"/>
+        </w:rPr>
+      </w:pPr>
+    </w:p>
+    <w:p>
+      <w:pPr>
+        <w:tabs>
+          <w:tab w:val="left" w:pos="5672"/>
+        </w:tabs>
+        <w:spacing w:line="360" w:lineRule="auto"/>
+        <w:rPr>
+          <w:rFonts w:ascii="Arial" w:hAnsi="Arial" w:cs="Arial"/>
+          <w:b/>
+          <w:bCs/>
+          <w:sz w:val="28"/>
+          <w:szCs w:val="28"/>
+        </w:rPr>
+      </w:pPr>
+      <w:r>
+        <w:rPr>
+          <w:rFonts w:ascii="Arial" w:hAnsi="Arial" w:cs="Arial"/>
+          <w:b/>
+          <w:bCs/>
+          <w:sz w:val="28"/>
+          <w:szCs w:val="28"/>
+        </w:rPr>
+        <w:t xml:space="preserve">Sammenlikning av </w:t>
+      </w:r>
+      <w:proofErr w:type="spellStart"/>
+      <w:r>
+        <w:rPr>
+          <w:rFonts w:ascii="Arial" w:hAnsi="Arial" w:cs="Arial"/>
+          <w:b/>
+          <w:bCs/>
+          <w:sz w:val="28"/>
+          <w:szCs w:val="28"/>
+        </w:rPr>
+        <w:t>Chatbotter</w:t>
+      </w:r>
+      <w:proofErr w:type="spellEnd"/>
+      <w:r>
+        <w:rPr>
+          <w:rFonts w:ascii="Arial" w:hAnsi="Arial" w:cs="Arial"/>
+          <w:b/>
+          <w:bCs/>
+          <w:sz w:val="28"/>
+          <w:szCs w:val="28"/>
+        </w:rPr>
+        <w:t xml:space="preserve"> til spørsmål</w:t>
+      </w:r>
+      <w:r>
+        <w:rPr>
+          <w:rFonts w:ascii="Arial" w:hAnsi="Arial" w:cs="Arial"/>
+          <w:b/>
+          <w:bCs/>
+          <w:sz w:val="28"/>
+          <w:szCs w:val="28"/>
+        </w:rPr>
+        <w:t xml:space="preserve"> </w:t>
+      </w:r>
+      <w:r>
+        <w:rPr>
+          <w:rFonts w:ascii="Arial" w:hAnsi="Arial" w:cs="Arial"/>
+          <w:b/>
+          <w:bCs/>
+          <w:sz w:val="28"/>
+          <w:szCs w:val="28"/>
+        </w:rPr>
+        <w:t>2</w:t>
+      </w:r>
+      <w:r>
+        <w:rPr>
+          <w:rFonts w:ascii="Arial" w:hAnsi="Arial" w:cs="Arial"/>
+          <w:b/>
+          <w:bCs/>
+          <w:sz w:val="28"/>
+          <w:szCs w:val="28"/>
         </w:rPr>
         <w:t>:</w:t>
       </w:r>
     </w:p>
     <w:p>
       <w:pPr>
+        <w:tabs>
+          <w:tab w:val="left" w:pos="5672"/>
+        </w:tabs>
+        <w:spacing w:line="360" w:lineRule="auto"/>
+        <w:rPr>
+          <w:rFonts w:ascii="Arial" w:hAnsi="Arial" w:cs="Arial"/>
+        </w:rPr>
+      </w:pPr>
+      <w:r>
+        <w:rPr>
+          <w:rFonts w:ascii="Arial" w:hAnsi="Arial" w:cs="Arial"/>
+        </w:rPr>
+        <w:t>Det er først og fremst morsomt å se at Google sin Gemini fortsatt er litt bakpå når det gjelder hva den klarer å svare på. Jeg kunne sikkert gravd dypere,</w:t>
+      </w:r>
+      <w:r>
+        <w:rPr>
+          <w:rFonts w:ascii="Arial" w:hAnsi="Arial" w:cs="Arial"/>
+        </w:rPr>
+        <w:t xml:space="preserve"> og fått et svar til slutt, men prosessen skal være mye enklere enn som så. ChatGPT sin forvirring var også litt forventet ettersom den ikke har fått en kunnskapsoppdatering siden september 2023. Den klarte derimot å hente seg inn og presentere situasjonen med relevante og oppdaterte kilder. </w:t>
+      </w:r>
+    </w:p>
+    <w:p>
+      <w:pPr>
+        <w:tabs>
+          <w:tab w:val="left" w:pos="5672"/>
+        </w:tabs>
+        <w:spacing w:line="360" w:lineRule="auto"/>
+        <w:rPr>
+          <w:rFonts w:ascii="Arial" w:hAnsi="Arial" w:cs="Arial"/>
+        </w:rPr>
+      </w:pPr>
+      <w:r>
+        <w:rPr>
+          <w:rFonts w:ascii="Arial" w:hAnsi="Arial" w:cs="Arial"/>
+        </w:rPr>
+        <w:t xml:space="preserve">Perplexity var totalt sett den beste her. Ingen usikkerhet og rett på sak. Kildene og svarene var også gode. Sammenliknet med ChatGPT er språket og innholdet nokså likt, med unntak av slutten til begge parter. Perplexity gir en litt dypere forklaring på Trump sine ambisjoner, og forklarer hvordan disse utsagnene mest sannsynlig ikke vil lede til noe særlig. Når det gjelder å forklare mulige grunner til </w:t>
+      </w:r>
+      <w:r>
+        <w:rPr>
+          <w:rFonts w:ascii="Arial" w:hAnsi="Arial" w:cs="Arial"/>
+        </w:rPr>
+        <w:t>Trump sine påstander, er ChatGPT og Perplexity nesten identiske.</w:t>
+      </w:r>
+    </w:p>
+    <w:p>
+      <w:pPr>
+        <w:spacing w:line="360" w:lineRule="auto"/>
+        <w:rPr>
+          <w:rFonts w:ascii="Arial" w:hAnsi="Arial" w:cs="Arial"/>
+        </w:rPr>
+      </w:pPr>
+    </w:p>
+    <w:p>
+      <w:pPr>
+        <w:rPr>
+          <w:rFonts w:ascii="Arial" w:hAnsi="Arial" w:cs="Arial"/>
+        </w:rPr>
+      </w:pPr>
+      <w:r>
+        <w:rPr>
+          <w:rFonts w:ascii="Arial" w:hAnsi="Arial" w:cs="Arial"/>
+        </w:rPr>
+        <w:br w:type="page"/>
+      </w:r>
+    </w:p>
+    <w:p>
+      <w:pPr>
+        <w:spacing w:line="360" w:lineRule="auto"/>
+        <w:ind w:left="360"/>
+        <w:rPr>
+          <w:rFonts w:ascii="Arial" w:hAnsi="Arial" w:cs="Arial"/>
+        </w:rPr>
+      </w:pPr>
+    </w:p>
+    <w:p>
+      <w:pPr>
+        <w:spacing w:line="360" w:lineRule="auto"/>
+        <w:rPr>
+          <w:rFonts w:ascii="Arial" w:hAnsi="Arial" w:cs="Arial"/>
+          <w:sz w:val="28"/>
+          <w:szCs w:val="28"/>
+        </w:rPr>
+      </w:pPr>
+      <w:r>
+        <w:rPr>
+          <w:rFonts w:ascii="Arial" w:hAnsi="Arial" w:cs="Arial"/>
+          <w:sz w:val="28"/>
+          <w:szCs w:val="28"/>
+        </w:rPr>
+        <w:t>Spørsmål 3:</w:t>
+      </w:r>
+    </w:p>
+    <w:p>
+      <w:pPr>
         <w:spacing w:line="360" w:lineRule="auto"/>
         <w:rPr>
           <w:rFonts w:ascii="Arial" w:hAnsi="Arial" w:cs="Arial"/>
@@ -984,30 +1830,23 @@
           <w:rFonts w:ascii="Arial" w:hAnsi="Arial" w:cs="Arial"/>
         </w:rPr>
       </w:pPr>
-      <w:r>
-        <w:rPr>
-          <w:rFonts w:ascii="Arial" w:hAnsi="Arial" w:cs="Arial"/>
-        </w:rPr>
-        <w:br w:type="page"/>
-      </w:r>
-    </w:p>
-    <w:p>
-      <w:pPr>
-        <w:spacing w:line="360" w:lineRule="auto"/>
-        <w:rPr>
-          <w:rFonts w:ascii="Arial" w:hAnsi="Arial" w:cs="Arial"/>
-        </w:rPr>
-      </w:pPr>
-      <w:r>
-        <w:rPr>
-          <w:rFonts w:ascii="Arial" w:hAnsi="Arial" w:cs="Arial"/>
-        </w:rPr>
-        <w:lastRenderedPageBreak/>
+    </w:p>
+    <w:p>
+      <w:pPr>
+        <w:spacing w:line="360" w:lineRule="auto"/>
+        <w:rPr>
+          <w:rFonts w:ascii="Arial" w:hAnsi="Arial" w:cs="Arial"/>
+        </w:rPr>
+      </w:pPr>
+      <w:r>
+        <w:rPr>
+          <w:rFonts w:ascii="Arial" w:hAnsi="Arial" w:cs="Arial"/>
+        </w:rPr>
         <w:t>Oppsummering</w:t>
       </w:r>
     </w:p>
     <w:sectPr>
-      <w:headerReference w:type="default" r:id="rId10"/>
+      <w:headerReference w:type="default" r:id="rId13"/>
       <w:pgSz w:w="11906" w:h="16838"/>
       <w:pgMar w:top="1440" w:right="1440" w:bottom="1440" w:left="1440" w:header="708" w:footer="708" w:gutter="0"/>
       <w:cols w:space="708"/>
@@ -1112,6 +1951,118 @@
 <file path=word/numbering.xml><?xml version="1.0" encoding="utf-8"?>
 <w:numbering xmlns:wpc="http://schemas.microsoft.com/office/word/2010/wordprocessingCanvas" xmlns:cx="http://schemas.microsoft.com/office/drawing/2014/chartex" xmlns:cx1="http://schemas.microsoft.com/office/drawing/2015/9/8/chartex" xmlns:cx2="http://schemas.microsoft.com/office/drawing/2015/10/21/chartex" xmlns:cx3="http://schemas.microsoft.com/office/drawing/2016/5/9/chartex" xmlns:cx4="http://schemas.microsoft.com/office/drawing/2016/5/10/chartex" xmlns:cx5="http://schemas.microsoft.com/office/drawing/2016/5/11/chartex" xmlns:cx6="http://schemas.microsoft.com/office/drawing/2016/5/12/chartex" xmlns:cx7="http://schemas.microsoft.com/office/drawing/2016/5/13/chartex" xmlns:cx8="http://schemas.microsoft.com/office/drawing/2016/5/14/chartex" xmlns:mc="http://schemas.openxmlformats.org/markup-compatibility/2006" xmlns:aink="http://schemas.microsoft.com/office/drawing/2016/ink" xmlns:am3d="http://schemas.microsoft.com/office/drawing/2017/model3d" xmlns:o="urn:schemas-microsoft-com:office:office" xmlns:oel="http://schemas.microsoft.com/office/2019/extlst" xmlns:r="http://schemas.openxmlformats.org/officeDocument/2006/relationships" xmlns:m="http://schemas.openxmlformats.org/officeDocument/2006/math" xmlns:v="urn:schemas-microsoft-com:vml" xmlns:wp14="http://schemas.microsoft.com/office/word/2010/wordprocessingDrawing" xmlns:wp="http://schemas.openxmlformats.org/drawingml/2006/wordprocessingDrawing" xmlns:w10="urn:schemas-microsoft-com:office:word" xmlns:w="http://schemas.openxmlformats.org/wordprocessingml/2006/main" xmlns:w14="http://schemas.microsoft.com/office/word/2010/wordml" xmlns:w15="http://schemas.microsoft.com/office/word/2012/wordml" xmlns:w16cex="http://schemas.microsoft.com/office/word/2018/wordml/cex" xmlns:w16cid="http://schemas.microsoft.com/office/word/2016/wordml/cid" xmlns:w16="http://schemas.microsoft.com/office/word/2018/wordml" xmlns:w16du="http://schemas.microsoft.com/office/word/2023/wordml/word16du" xmlns:w16sdtdh="http://schemas.microsoft.com/office/word/2020/wordml/sdtdatahash" xmlns:w16sdtfl="http://schemas.microsoft.com/office/word/2024/wordml/sdtformatlock" xmlns:w16se="http://schemas.microsoft.com/office/word/2015/wordml/symex" xmlns:wpg="http://schemas.microsoft.com/office/word/2010/wordprocessingGroup" xmlns:wpi="http://schemas.microsoft.com/office/word/2010/wordprocessingInk" xmlns:wne="http://schemas.microsoft.com/office/word/2006/wordml" xmlns:wps="http://schemas.microsoft.com/office/word/2010/wordprocessingShape" mc:Ignorable="w14 w15 w16se w16cid w16 w16cex w16sdtdh w16sdtfl w16du wp14">
   <w:abstractNum w:abstractNumId="0" w15:restartNumberingAfterBreak="0">
+    <w:nsid w:val="00D50D11"/>
+    <w:multiLevelType w:val="hybridMultilevel"/>
+    <w:tmpl w:val="47C6030A"/>
+    <w:lvl w:ilvl="0" w:tplc="B38800CE">
+      <w:numFmt w:val="bullet"/>
+      <w:lvlText w:val=""/>
+      <w:lvlJc w:val="left"/>
+      <w:pPr>
+        <w:ind w:left="720" w:hanging="360"/>
+      </w:pPr>
+      <w:rPr>
+        <w:rFonts w:ascii="Wingdings" w:eastAsiaTheme="minorHAnsi" w:hAnsi="Wingdings" w:cs="Arial" w:hint="default"/>
+      </w:rPr>
+    </w:lvl>
+    <w:lvl w:ilvl="1" w:tplc="04140003" w:tentative="1">
+      <w:start w:val="1"/>
+      <w:numFmt w:val="bullet"/>
+      <w:lvlText w:val="o"/>
+      <w:lvlJc w:val="left"/>
+      <w:pPr>
+        <w:ind w:left="1440" w:hanging="360"/>
+      </w:pPr>
+      <w:rPr>
+        <w:rFonts w:ascii="Courier New" w:hAnsi="Courier New" w:cs="Courier New" w:hint="default"/>
+      </w:rPr>
+    </w:lvl>
+    <w:lvl w:ilvl="2" w:tplc="04140005" w:tentative="1">
+      <w:start w:val="1"/>
+      <w:numFmt w:val="bullet"/>
+      <w:lvlText w:val=""/>
+      <w:lvlJc w:val="left"/>
+      <w:pPr>
+        <w:ind w:left="2160" w:hanging="360"/>
+      </w:pPr>
+      <w:rPr>
+        <w:rFonts w:ascii="Wingdings" w:hAnsi="Wingdings" w:hint="default"/>
+      </w:rPr>
+    </w:lvl>
+    <w:lvl w:ilvl="3" w:tplc="04140001" w:tentative="1">
+      <w:start w:val="1"/>
+      <w:numFmt w:val="bullet"/>
+      <w:lvlText w:val=""/>
+      <w:lvlJc w:val="left"/>
+      <w:pPr>
+        <w:ind w:left="2880" w:hanging="360"/>
+      </w:pPr>
+      <w:rPr>
+        <w:rFonts w:ascii="Symbol" w:hAnsi="Symbol" w:hint="default"/>
+      </w:rPr>
+    </w:lvl>
+    <w:lvl w:ilvl="4" w:tplc="04140003" w:tentative="1">
+      <w:start w:val="1"/>
+      <w:numFmt w:val="bullet"/>
+      <w:lvlText w:val="o"/>
+      <w:lvlJc w:val="left"/>
+      <w:pPr>
+        <w:ind w:left="3600" w:hanging="360"/>
+      </w:pPr>
+      <w:rPr>
+        <w:rFonts w:ascii="Courier New" w:hAnsi="Courier New" w:cs="Courier New" w:hint="default"/>
+      </w:rPr>
+    </w:lvl>
+    <w:lvl w:ilvl="5" w:tplc="04140005" w:tentative="1">
+      <w:start w:val="1"/>
+      <w:numFmt w:val="bullet"/>
+      <w:lvlText w:val=""/>
+      <w:lvlJc w:val="left"/>
+      <w:pPr>
+        <w:ind w:left="4320" w:hanging="360"/>
+      </w:pPr>
+      <w:rPr>
+        <w:rFonts w:ascii="Wingdings" w:hAnsi="Wingdings" w:hint="default"/>
+      </w:rPr>
+    </w:lvl>
+    <w:lvl w:ilvl="6" w:tplc="04140001" w:tentative="1">
+      <w:start w:val="1"/>
+      <w:numFmt w:val="bullet"/>
+      <w:lvlText w:val=""/>
+      <w:lvlJc w:val="left"/>
+      <w:pPr>
+        <w:ind w:left="5040" w:hanging="360"/>
+      </w:pPr>
+      <w:rPr>
+        <w:rFonts w:ascii="Symbol" w:hAnsi="Symbol" w:hint="default"/>
+      </w:rPr>
+    </w:lvl>
+    <w:lvl w:ilvl="7" w:tplc="04140003" w:tentative="1">
+      <w:start w:val="1"/>
+      <w:numFmt w:val="bullet"/>
+      <w:lvlText w:val="o"/>
+      <w:lvlJc w:val="left"/>
+      <w:pPr>
+        <w:ind w:left="5760" w:hanging="360"/>
+      </w:pPr>
+      <w:rPr>
+        <w:rFonts w:ascii="Courier New" w:hAnsi="Courier New" w:cs="Courier New" w:hint="default"/>
+      </w:rPr>
+    </w:lvl>
+    <w:lvl w:ilvl="8" w:tplc="04140005" w:tentative="1">
+      <w:start w:val="1"/>
+      <w:numFmt w:val="bullet"/>
+      <w:lvlText w:val=""/>
+      <w:lvlJc w:val="left"/>
+      <w:pPr>
+        <w:ind w:left="6480" w:hanging="360"/>
+      </w:pPr>
+      <w:rPr>
+        <w:rFonts w:ascii="Wingdings" w:hAnsi="Wingdings" w:hint="default"/>
+      </w:rPr>
+    </w:lvl>
+  </w:abstractNum>
+  <w:abstractNum w:abstractNumId="1" w15:restartNumberingAfterBreak="0">
     <w:nsid w:val="05646FBA"/>
     <w:multiLevelType w:val="hybridMultilevel"/>
     <w:tmpl w:val="FF2E101A"/>
@@ -1224,6 +2175,9 @@
     </w:lvl>
   </w:abstractNum>
   <w:num w:numId="1" w16cid:durableId="246379787">
+    <w:abstractNumId w:val="1"/>
+  </w:num>
+  <w:num w:numId="2" w16cid:durableId="1293559722">
     <w:abstractNumId w:val="0"/>
   </w:num>
 </w:numbering>
@@ -1629,7 +2583,7 @@
   <w:style w:type="paragraph" w:default="1" w:styleId="Normal">
     <w:name w:val="Normal"/>
     <w:qFormat/>
-    <w:rsid w:val="00D97DA5"/>
+    <w:rsid w:val="007139D5"/>
   </w:style>
   <w:style w:type="paragraph" w:styleId="Overskrift1">
     <w:name w:val="heading 1"/>
@@ -1833,6 +2787,7 @@
   <w:style w:type="character" w:default="1" w:styleId="Standardskriftforavsnitt">
     <w:name w:val="Default Paragraph Font"/>
     <w:uiPriority w:val="1"/>
+    <w:semiHidden/>
     <w:unhideWhenUsed/>
   </w:style>
   <w:style w:type="table" w:default="1" w:styleId="Vanligtabell">
@@ -2211,6 +3166,18 @@
     <w:rPr>
       <w:color w:val="605E5C"/>
       <w:shd w:val="clear" w:color="auto" w:fill="E1DFDD"/>
+    </w:rPr>
+  </w:style>
+  <w:style w:type="character" w:styleId="Fulgthyperkobling">
+    <w:name w:val="FollowedHyperlink"/>
+    <w:basedOn w:val="Standardskriftforavsnitt"/>
+    <w:uiPriority w:val="99"/>
+    <w:semiHidden/>
+    <w:unhideWhenUsed/>
+    <w:rsid w:val="0067700D"/>
+    <w:rPr>
+      <w:color w:val="96607D" w:themeColor="followedHyperlink"/>
+      <w:u w:val="single"/>
     </w:rPr>
   </w:style>
 </w:styles>

</xml_diff>